<commit_message>
er mah gerd - spelling ftf
</commit_message>
<xml_diff>
--- a/resume/LeonardoPrates.docx
+++ b/resume/LeonardoPrates.docx
@@ -59,7 +59,7 @@
             </w:pPr>
             <w:r>
               <w:rPr>
-                <w:rFonts w:ascii="Arial Black"/>
+                <w:rFonts w:ascii="Arial Black" w:hAnsi="Arial Black"/>
                 <w:sz w:val="70"/>
                 <w:szCs w:val="70"/>
                 <w:rtl w:val="0"/>
@@ -93,7 +93,6 @@
             </w:pPr>
             <w:r>
               <w:rPr>
-                <w:rFonts w:ascii="Helvetica" w:cs="Arial Unicode MS" w:hAnsi="Arial Unicode MS" w:eastAsia="Arial Unicode MS"/>
                 <w:rtl w:val="0"/>
               </w:rPr>
               <w:t>Hayward CA 94544</w:t>
@@ -106,7 +105,6 @@
             </w:pPr>
             <w:r>
               <w:rPr>
-                <w:rFonts w:ascii="Helvetica" w:cs="Arial Unicode MS" w:hAnsi="Arial Unicode MS" w:eastAsia="Arial Unicode MS"/>
                 <w:rtl w:val="0"/>
               </w:rPr>
               <w:t>(702) 498 - 0327</w:t>
@@ -114,32 +112,70 @@
             <w:r>
               <w:br w:type="textWrapping"/>
             </w:r>
-            <w:hyperlink r:id="rId4" w:history="1">
-              <w:r>
-                <w:rPr>
-                  <w:rStyle w:val="Hyperlink.0"/>
-                  <w:rFonts w:ascii="Helvetica" w:cs="Arial Unicode MS" w:hAnsi="Arial Unicode MS" w:eastAsia="Arial Unicode MS"/>
-                  <w:rtl w:val="0"/>
-                </w:rPr>
-                <w:t>hello@odran037.io</w:t>
-              </w:r>
-            </w:hyperlink>
+            <w:r>
+              <w:rPr>
+                <w:rStyle w:val="Hyperlink.0"/>
+              </w:rPr>
+              <w:fldChar w:fldCharType="begin" w:fldLock="0"/>
+            </w:r>
+            <w:r>
+              <w:rPr>
+                <w:rStyle w:val="Hyperlink.0"/>
+              </w:rPr>
+              <w:instrText xml:space="preserve"> HYPERLINK "mailto:hello@odran037.io"</w:instrText>
+            </w:r>
+            <w:r>
+              <w:rPr>
+                <w:rStyle w:val="Hyperlink.0"/>
+              </w:rPr>
+              <w:fldChar w:fldCharType="separate" w:fldLock="0"/>
+            </w:r>
+            <w:r>
+              <w:rPr>
+                <w:rStyle w:val="Hyperlink.0"/>
+                <w:rtl w:val="0"/>
+              </w:rPr>
+              <w:t>hello@odran037.io</w:t>
+            </w:r>
+            <w:r>
+              <w:rPr/>
+              <w:fldChar w:fldCharType="end" w:fldLock="0"/>
+            </w:r>
           </w:p>
           <w:p>
             <w:pPr>
               <w:pStyle w:val="Table Style 2"/>
               <w:bidi w:val="0"/>
             </w:pPr>
-            <w:hyperlink r:id="rId5" w:history="1">
-              <w:r>
-                <w:rPr>
-                  <w:rStyle w:val="Hyperlink.0"/>
-                  <w:rFonts w:ascii="Helvetica" w:cs="Arial Unicode MS" w:hAnsi="Arial Unicode MS" w:eastAsia="Arial Unicode MS"/>
-                  <w:rtl w:val="0"/>
-                </w:rPr>
-                <w:t>http://odran037.io</w:t>
-              </w:r>
-            </w:hyperlink>
+            <w:r>
+              <w:rPr>
+                <w:rStyle w:val="Hyperlink.0"/>
+              </w:rPr>
+              <w:fldChar w:fldCharType="begin" w:fldLock="0"/>
+            </w:r>
+            <w:r>
+              <w:rPr>
+                <w:rStyle w:val="Hyperlink.0"/>
+              </w:rPr>
+              <w:instrText xml:space="preserve"> HYPERLINK "http://odran037.io"</w:instrText>
+            </w:r>
+            <w:r>
+              <w:rPr>
+                <w:rStyle w:val="Hyperlink.0"/>
+              </w:rPr>
+              <w:fldChar w:fldCharType="separate" w:fldLock="0"/>
+            </w:r>
+            <w:r>
+              <w:rPr>
+                <w:rStyle w:val="Hyperlink.0"/>
+                <w:rtl w:val="0"/>
+              </w:rPr>
+              <w:t>http://odran037.io</w:t>
+            </w:r>
+            <w:r>
+              <w:rPr/>
+              <w:fldChar w:fldCharType="end" w:fldLock="0"/>
+            </w:r>
           </w:p>
         </w:tc>
       </w:tr>
@@ -201,7 +237,7 @@
       </w:pPr>
       <w:r>
         <w:rPr>
-          <w:rFonts w:ascii="Times"/>
+          <w:rFonts w:ascii="Times" w:hAnsi="Times"/>
           <w:sz w:val="36"/>
           <w:szCs w:val="36"/>
           <w:rtl w:val="0"/>
@@ -225,7 +261,7 @@
       </w:pPr>
       <w:r>
         <w:rPr>
-          <w:rFonts w:ascii="Times"/>
+          <w:rFonts w:ascii="Times" w:hAnsi="Times"/>
           <w:sz w:val="24"/>
           <w:szCs w:val="24"/>
           <w:rtl w:val="0"/>
@@ -277,7 +313,7 @@
       </w:pPr>
       <w:r>
         <w:rPr>
-          <w:rFonts w:ascii="Times"/>
+          <w:rFonts w:ascii="Times" w:hAnsi="Times"/>
           <w:sz w:val="36"/>
           <w:szCs w:val="36"/>
           <w:rtl w:val="0"/>
@@ -301,7 +337,7 @@
       </w:pPr>
       <w:r>
         <w:rPr>
-          <w:rFonts w:ascii="Times"/>
+          <w:rFonts w:ascii="Times" w:hAnsi="Times"/>
           <w:sz w:val="24"/>
           <w:szCs w:val="24"/>
           <w:rtl w:val="0"/>
@@ -324,7 +360,7 @@
       </w:pPr>
       <w:r>
         <w:rPr>
-          <w:rFonts w:ascii="Times"/>
+          <w:rFonts w:ascii="Times" w:hAnsi="Times"/>
           <w:sz w:val="24"/>
           <w:szCs w:val="24"/>
           <w:rtl w:val="0"/>
@@ -376,7 +412,7 @@
       </w:pPr>
       <w:r>
         <w:rPr>
-          <w:rFonts w:ascii="Times"/>
+          <w:rFonts w:ascii="Times" w:hAnsi="Times"/>
           <w:sz w:val="36"/>
           <w:szCs w:val="36"/>
           <w:rtl w:val="0"/>
@@ -401,7 +437,158 @@
       </w:pPr>
       <w:r>
         <w:rPr>
-          <w:rFonts w:ascii="Times"/>
+          <w:rFonts w:ascii="Times" w:hAnsi="Times"/>
+          <w:sz w:val="28"/>
+          <w:szCs w:val="28"/>
+          <w:u w:val="single" w:color="cccccc"/>
+          <w:rtl w:val="0"/>
+          <w:lang w:val="en-US"/>
+        </w:rPr>
+        <w:t>Developer Mentor</w:t>
+      </w:r>
+      <w:r>
+        <w:rPr>
+          <w:rFonts w:ascii="Times" w:hAnsi="Times" w:hint="default"/>
+          <w:sz w:val="28"/>
+          <w:szCs w:val="28"/>
+          <w:u w:val="single" w:color="cccccc"/>
+          <w:rtl w:val="0"/>
+        </w:rPr>
+        <w:t xml:space="preserve"> – </w:t>
+      </w:r>
+      <w:r>
+        <w:rPr>
+          <w:rFonts w:ascii="Times" w:hAnsi="Times"/>
+          <w:sz w:val="28"/>
+          <w:szCs w:val="28"/>
+          <w:u w:val="single" w:color="cccccc"/>
+          <w:rtl w:val="0"/>
+          <w:lang w:val="en-US"/>
+        </w:rPr>
+        <w:t>DevMountain</w:t>
+      </w:r>
+      <w:r>
+        <w:rPr>
+          <w:rFonts w:ascii="Times" w:hAnsi="Times"/>
+          <w:sz w:val="28"/>
+          <w:szCs w:val="28"/>
+          <w:u w:val="single" w:color="cccccc"/>
+          <w:rtl w:val="0"/>
+        </w:rPr>
+        <w:t xml:space="preserve"> - </w:t>
+      </w:r>
+      <w:r>
+        <w:rPr>
+          <w:rFonts w:ascii="Times" w:hAnsi="Times"/>
+          <w:sz w:val="28"/>
+          <w:szCs w:val="28"/>
+          <w:u w:val="single" w:color="cccccc"/>
+          <w:rtl w:val="0"/>
+          <w:lang w:val="en-US"/>
+        </w:rPr>
+        <w:t>TX</w:t>
+      </w:r>
+      <w:r>
+        <w:rPr>
+          <w:rFonts w:ascii="Times" w:hAnsi="Times"/>
+          <w:sz w:val="28"/>
+          <w:szCs w:val="28"/>
+          <w:u w:val="single" w:color="cccccc"/>
+          <w:rtl w:val="0"/>
+        </w:rPr>
+        <w:t xml:space="preserve"> 201</w:t>
+      </w:r>
+      <w:r>
+        <w:rPr>
+          <w:rFonts w:ascii="Times" w:hAnsi="Times"/>
+          <w:sz w:val="28"/>
+          <w:szCs w:val="28"/>
+          <w:u w:val="single" w:color="cccccc"/>
+          <w:rtl w:val="0"/>
+          <w:lang w:val="en-US"/>
+        </w:rPr>
+        <w:t>5</w:t>
+      </w:r>
+      <w:r>
+        <w:rPr>
+          <w:rFonts w:ascii="Times" w:hAnsi="Times" w:hint="default"/>
+          <w:sz w:val="28"/>
+          <w:szCs w:val="28"/>
+          <w:u w:val="single" w:color="cccccc"/>
+          <w:rtl w:val="0"/>
+        </w:rPr>
+        <w:t xml:space="preserve"> – </w:t>
+      </w:r>
+      <w:r>
+        <w:rPr>
+          <w:rFonts w:ascii="Times" w:hAnsi="Times"/>
+          <w:sz w:val="28"/>
+          <w:szCs w:val="28"/>
+          <w:u w:val="single" w:color="cccccc"/>
+          <w:rtl w:val="0"/>
+          <w:lang w:val="en-US"/>
+        </w:rPr>
+        <w:t>Current</w:t>
+      </w:r>
+    </w:p>
+    <w:p>
+      <w:pPr>
+        <w:pStyle w:val="Default"/>
+        <w:bidi w:val="0"/>
+        <w:ind w:left="0" w:right="0" w:firstLine="0"/>
+        <w:jc w:val="left"/>
+        <w:rPr>
+          <w:rFonts w:ascii="Times" w:cs="Times" w:hAnsi="Times" w:eastAsia="Times"/>
+          <w:sz w:val="24"/>
+          <w:szCs w:val="24"/>
+          <w:u w:color="cccccc"/>
+          <w:rtl w:val="0"/>
+        </w:rPr>
+      </w:pPr>
+      <w:r>
+        <w:rPr>
+          <w:rFonts w:ascii="Times" w:hAnsi="Times"/>
+          <w:sz w:val="24"/>
+          <w:szCs w:val="24"/>
+          <w:u w:color="cccccc"/>
+          <w:rtl w:val="0"/>
+          <w:lang w:val="en-US"/>
+        </w:rPr>
+        <w:t>Responsible mentoring students and ensuring their success in learning full stack web development.</w:t>
+      </w:r>
+    </w:p>
+    <w:p>
+      <w:pPr>
+        <w:pStyle w:val="Default"/>
+        <w:bidi w:val="0"/>
+        <w:ind w:left="0" w:right="0" w:firstLine="0"/>
+        <w:jc w:val="left"/>
+        <w:rPr>
+          <w:rFonts w:ascii="Times" w:cs="Times" w:hAnsi="Times" w:eastAsia="Times"/>
+          <w:sz w:val="28"/>
+          <w:szCs w:val="28"/>
+          <w:u w:color="cccccc"/>
+          <w:rtl w:val="0"/>
+        </w:rPr>
+      </w:pPr>
+    </w:p>
+    <w:p>
+      <w:pPr>
+        <w:pStyle w:val="Default"/>
+        <w:bidi w:val="0"/>
+        <w:ind w:left="0" w:right="0" w:firstLine="0"/>
+        <w:jc w:val="left"/>
+        <w:rPr>
+          <w:rFonts w:ascii="Times" w:cs="Times" w:hAnsi="Times" w:eastAsia="Times"/>
+          <w:sz w:val="28"/>
+          <w:szCs w:val="28"/>
+          <w:u w:val="single" w:color="cccccc"/>
+          <w:rtl w:val="0"/>
+        </w:rPr>
+      </w:pPr>
+      <w:r>
+        <w:rPr>
+          <w:rFonts w:ascii="Times" w:hAnsi="Times"/>
           <w:sz w:val="28"/>
           <w:szCs w:val="28"/>
           <w:u w:val="single" w:color="cccccc"/>
@@ -412,7 +599,7 @@
       </w:r>
       <w:r>
         <w:rPr>
-          <w:rFonts w:hAnsi="Times" w:hint="default"/>
+          <w:rFonts w:ascii="Times" w:hAnsi="Times" w:hint="default"/>
           <w:sz w:val="28"/>
           <w:szCs w:val="28"/>
           <w:u w:val="single" w:color="cccccc"/>
@@ -422,7 +609,7 @@
       </w:r>
       <w:r>
         <w:rPr>
-          <w:rFonts w:ascii="Times"/>
+          <w:rFonts w:ascii="Times" w:hAnsi="Times"/>
           <w:sz w:val="28"/>
           <w:szCs w:val="28"/>
           <w:u w:val="single" w:color="cccccc"/>
@@ -433,7 +620,7 @@
       </w:r>
       <w:r>
         <w:rPr>
-          <w:rFonts w:hAnsi="Times" w:hint="default"/>
+          <w:rFonts w:ascii="Times" w:hAnsi="Times" w:hint="default"/>
           <w:sz w:val="28"/>
           <w:szCs w:val="28"/>
           <w:u w:val="single" w:color="cccccc"/>
@@ -443,7 +630,7 @@
       </w:r>
       <w:r>
         <w:rPr>
-          <w:rFonts w:ascii="Times"/>
+          <w:rFonts w:ascii="Times" w:hAnsi="Times"/>
           <w:sz w:val="28"/>
           <w:szCs w:val="28"/>
           <w:u w:val="single" w:color="cccccc"/>
@@ -469,7 +656,7 @@
       </w:pPr>
       <w:r>
         <w:rPr>
-          <w:rFonts w:ascii="Times"/>
+          <w:rFonts w:ascii="Times" w:hAnsi="Times"/>
           <w:sz w:val="24"/>
           <w:szCs w:val="24"/>
           <w:u w:color="cccccc"/>
@@ -510,7 +697,7 @@
       </w:pPr>
       <w:r>
         <w:rPr>
-          <w:rFonts w:ascii="Times"/>
+          <w:rFonts w:ascii="Times" w:hAnsi="Times"/>
           <w:sz w:val="28"/>
           <w:szCs w:val="28"/>
           <w:u w:val="single" w:color="cccccc"/>
@@ -521,7 +708,7 @@
       </w:r>
       <w:r>
         <w:rPr>
-          <w:rFonts w:hAnsi="Times" w:hint="default"/>
+          <w:rFonts w:ascii="Times" w:hAnsi="Times" w:hint="default"/>
           <w:sz w:val="28"/>
           <w:szCs w:val="28"/>
           <w:u w:val="single" w:color="cccccc"/>
@@ -531,7 +718,7 @@
       </w:r>
       <w:r>
         <w:rPr>
-          <w:rFonts w:ascii="Times"/>
+          <w:rFonts w:ascii="Times" w:hAnsi="Times"/>
           <w:sz w:val="28"/>
           <w:szCs w:val="28"/>
           <w:u w:val="single" w:color="cccccc"/>
@@ -556,7 +743,7 @@
       </w:pPr>
       <w:r>
         <w:rPr>
-          <w:rFonts w:ascii="Times"/>
+          <w:rFonts w:ascii="Times" w:hAnsi="Times"/>
           <w:sz w:val="24"/>
           <w:szCs w:val="24"/>
           <w:u w:color="cccccc"/>
@@ -597,7 +784,7 @@
       </w:pPr>
       <w:r>
         <w:rPr>
-          <w:rFonts w:ascii="Times"/>
+          <w:rFonts w:ascii="Times" w:hAnsi="Times"/>
           <w:sz w:val="28"/>
           <w:szCs w:val="28"/>
           <w:u w:val="single" w:color="cccccc"/>
@@ -623,7 +810,7 @@
       </w:pPr>
       <w:r>
         <w:rPr>
-          <w:rFonts w:ascii="Times"/>
+          <w:rFonts w:ascii="Times" w:hAnsi="Times"/>
           <w:sz w:val="24"/>
           <w:szCs w:val="24"/>
           <w:u w:color="cccccc"/>
@@ -664,7 +851,7 @@
       </w:pPr>
       <w:r>
         <w:rPr>
-          <w:rFonts w:ascii="Times"/>
+          <w:rFonts w:ascii="Times" w:hAnsi="Times"/>
           <w:sz w:val="28"/>
           <w:szCs w:val="28"/>
           <w:u w:val="single" w:color="cccccc"/>
@@ -675,7 +862,7 @@
       </w:r>
       <w:r>
         <w:rPr>
-          <w:rFonts w:hAnsi="Times" w:hint="default"/>
+          <w:rFonts w:ascii="Times" w:hAnsi="Times" w:hint="default"/>
           <w:sz w:val="28"/>
           <w:szCs w:val="28"/>
           <w:u w:val="single" w:color="cccccc"/>
@@ -685,7 +872,7 @@
       </w:r>
       <w:r>
         <w:rPr>
-          <w:rFonts w:ascii="Times"/>
+          <w:rFonts w:ascii="Times" w:hAnsi="Times"/>
           <w:sz w:val="28"/>
           <w:szCs w:val="28"/>
           <w:u w:val="single" w:color="cccccc"/>
@@ -710,7 +897,7 @@
       </w:pPr>
       <w:r>
         <w:rPr>
-          <w:rFonts w:ascii="Times"/>
+          <w:rFonts w:ascii="Times" w:hAnsi="Times"/>
           <w:sz w:val="24"/>
           <w:szCs w:val="24"/>
           <w:u w:color="cccccc"/>
@@ -751,7 +938,7 @@
       </w:pPr>
       <w:r>
         <w:rPr>
-          <w:rFonts w:ascii="Times"/>
+          <w:rFonts w:ascii="Times" w:hAnsi="Times"/>
           <w:sz w:val="28"/>
           <w:szCs w:val="28"/>
           <w:u w:val="single" w:color="cccccc"/>
@@ -777,7 +964,7 @@
       </w:pPr>
       <w:r>
         <w:rPr>
-          <w:rFonts w:ascii="Times"/>
+          <w:rFonts w:ascii="Times" w:hAnsi="Times"/>
           <w:sz w:val="24"/>
           <w:szCs w:val="24"/>
           <w:u w:color="cccccc"/>
@@ -833,7 +1020,7 @@
       </w:pPr>
       <w:r>
         <w:rPr>
-          <w:rFonts w:ascii="Times"/>
+          <w:rFonts w:ascii="Times" w:hAnsi="Times"/>
           <w:sz w:val="36"/>
           <w:szCs w:val="36"/>
           <w:u w:color="cccccc"/>
@@ -859,7 +1046,7 @@
       </w:pPr>
       <w:r>
         <w:rPr>
-          <w:rFonts w:ascii="Times"/>
+          <w:rFonts w:ascii="Times" w:hAnsi="Times"/>
           <w:sz w:val="28"/>
           <w:szCs w:val="28"/>
           <w:u w:val="single" w:color="cccccc"/>
@@ -870,7 +1057,7 @@
       </w:r>
       <w:r>
         <w:rPr>
-          <w:rFonts w:hAnsi="Times" w:hint="default"/>
+          <w:rFonts w:ascii="Times" w:hAnsi="Times" w:hint="default"/>
           <w:sz w:val="28"/>
           <w:szCs w:val="28"/>
           <w:u w:val="single" w:color="cccccc"/>
@@ -880,7 +1067,7 @@
       </w:r>
       <w:r>
         <w:rPr>
-          <w:rFonts w:ascii="Times"/>
+          <w:rFonts w:ascii="Times" w:hAnsi="Times"/>
           <w:sz w:val="28"/>
           <w:szCs w:val="28"/>
           <w:u w:val="single" w:color="cccccc"/>
@@ -905,7 +1092,7 @@
       </w:pPr>
       <w:r>
         <w:rPr>
-          <w:rFonts w:ascii="Times"/>
+          <w:rFonts w:ascii="Times" w:hAnsi="Times"/>
           <w:sz w:val="24"/>
           <w:szCs w:val="24"/>
           <w:u w:color="cccccc"/>
@@ -946,7 +1133,7 @@
       </w:pPr>
       <w:r>
         <w:rPr>
-          <w:rFonts w:ascii="Times"/>
+          <w:rFonts w:ascii="Times" w:hAnsi="Times"/>
           <w:sz w:val="28"/>
           <w:szCs w:val="28"/>
           <w:u w:val="single" w:color="cccccc"/>
@@ -972,7 +1159,7 @@
       </w:pPr>
       <w:r>
         <w:rPr>
-          <w:rFonts w:ascii="Times"/>
+          <w:rFonts w:ascii="Times" w:hAnsi="Times"/>
           <w:sz w:val="24"/>
           <w:szCs w:val="24"/>
           <w:u w:color="cccccc"/>
@@ -1013,7 +1200,7 @@
       </w:pPr>
       <w:r>
         <w:rPr>
-          <w:rFonts w:ascii="Times"/>
+          <w:rFonts w:ascii="Times" w:hAnsi="Times"/>
           <w:sz w:val="28"/>
           <w:szCs w:val="28"/>
           <w:u w:val="single" w:color="cccccc"/>
@@ -1039,7 +1226,7 @@
       </w:pPr>
       <w:r>
         <w:rPr>
-          <w:rFonts w:ascii="Times"/>
+          <w:rFonts w:ascii="Times" w:hAnsi="Times"/>
           <w:sz w:val="24"/>
           <w:szCs w:val="24"/>
           <w:u w:color="cccccc"/>
@@ -1065,7 +1252,7 @@
       </w:pPr>
       <w:r>
         <w:rPr>
-          <w:rFonts w:ascii="Times"/>
+          <w:rFonts w:ascii="Times" w:hAnsi="Times"/>
           <w:sz w:val="24"/>
           <w:szCs w:val="24"/>
           <w:u w:color="cccccc"/>
@@ -1091,7 +1278,7 @@
       </w:pPr>
       <w:r>
         <w:rPr>
-          <w:rFonts w:ascii="Times"/>
+          <w:rFonts w:ascii="Times" w:hAnsi="Times"/>
           <w:sz w:val="24"/>
           <w:szCs w:val="24"/>
           <w:u w:color="cccccc"/>
@@ -1117,7 +1304,7 @@
       </w:pPr>
       <w:r>
         <w:rPr>
-          <w:rFonts w:ascii="Times"/>
+          <w:rFonts w:ascii="Times" w:hAnsi="Times"/>
           <w:sz w:val="24"/>
           <w:szCs w:val="24"/>
           <w:u w:color="cccccc"/>
@@ -1143,7 +1330,7 @@
       </w:pPr>
       <w:r>
         <w:rPr>
-          <w:rFonts w:ascii="Times"/>
+          <w:rFonts w:ascii="Times" w:hAnsi="Times"/>
           <w:sz w:val="24"/>
           <w:szCs w:val="24"/>
           <w:u w:color="cccccc"/>
@@ -1169,7 +1356,7 @@
       </w:pPr>
       <w:r>
         <w:rPr>
-          <w:rFonts w:ascii="Times"/>
+          <w:rFonts w:ascii="Times" w:hAnsi="Times"/>
           <w:sz w:val="24"/>
           <w:szCs w:val="24"/>
           <w:u w:color="cccccc"/>
@@ -1210,7 +1397,7 @@
       </w:pPr>
       <w:r>
         <w:rPr>
-          <w:rFonts w:ascii="Times"/>
+          <w:rFonts w:ascii="Times" w:hAnsi="Times"/>
           <w:sz w:val="28"/>
           <w:szCs w:val="28"/>
           <w:u w:val="single" w:color="cccccc"/>
@@ -1236,7 +1423,7 @@
       </w:pPr>
       <w:r>
         <w:rPr>
-          <w:rFonts w:ascii="Times"/>
+          <w:rFonts w:ascii="Times" w:hAnsi="Times"/>
           <w:sz w:val="24"/>
           <w:szCs w:val="24"/>
           <w:u w:color="cccccc"/>
@@ -1262,7 +1449,7 @@
       </w:pPr>
       <w:r>
         <w:rPr>
-          <w:rFonts w:ascii="Times"/>
+          <w:rFonts w:ascii="Times" w:hAnsi="Times"/>
           <w:sz w:val="24"/>
           <w:szCs w:val="24"/>
           <w:u w:color="cccccc"/>
@@ -1288,7 +1475,7 @@
       </w:pPr>
       <w:r>
         <w:rPr>
-          <w:rFonts w:ascii="Times"/>
+          <w:rFonts w:ascii="Times" w:hAnsi="Times"/>
           <w:sz w:val="24"/>
           <w:szCs w:val="24"/>
           <w:u w:color="cccccc"/>
@@ -1314,7 +1501,7 @@
       </w:pPr>
       <w:r>
         <w:rPr>
-          <w:rFonts w:ascii="Times"/>
+          <w:rFonts w:ascii="Times" w:hAnsi="Times"/>
           <w:sz w:val="24"/>
           <w:szCs w:val="24"/>
           <w:u w:color="cccccc"/>
@@ -1355,7 +1542,7 @@
       </w:pPr>
       <w:r>
         <w:rPr>
-          <w:rFonts w:ascii="Times"/>
+          <w:rFonts w:ascii="Times" w:hAnsi="Times"/>
           <w:sz w:val="28"/>
           <w:szCs w:val="28"/>
           <w:u w:val="single" w:color="cccccc"/>
@@ -1381,7 +1568,7 @@
       </w:pPr>
       <w:r>
         <w:rPr>
-          <w:rFonts w:ascii="Times"/>
+          <w:rFonts w:ascii="Times" w:hAnsi="Times"/>
           <w:sz w:val="24"/>
           <w:szCs w:val="24"/>
           <w:u w:color="cccccc"/>
@@ -1407,7 +1594,7 @@
       </w:pPr>
       <w:r>
         <w:rPr>
-          <w:rFonts w:ascii="Times"/>
+          <w:rFonts w:ascii="Times" w:hAnsi="Times"/>
           <w:sz w:val="24"/>
           <w:szCs w:val="24"/>
           <w:u w:color="cccccc"/>
@@ -1463,7 +1650,7 @@
       </w:pPr>
       <w:r>
         <w:rPr>
-          <w:rFonts w:ascii="Times"/>
+          <w:rFonts w:ascii="Times" w:hAnsi="Times"/>
           <w:sz w:val="36"/>
           <w:szCs w:val="36"/>
           <w:u w:color="cccccc"/>
@@ -1489,7 +1676,7 @@
       </w:pPr>
       <w:r>
         <w:rPr>
-          <w:rFonts w:ascii="Times"/>
+          <w:rFonts w:ascii="Times" w:hAnsi="Times"/>
           <w:sz w:val="28"/>
           <w:szCs w:val="28"/>
           <w:u w:val="single" w:color="cccccc"/>
@@ -1500,7 +1687,7 @@
       </w:r>
       <w:r>
         <w:rPr>
-          <w:rFonts w:hAnsi="Times" w:hint="default"/>
+          <w:rFonts w:ascii="Times" w:hAnsi="Times" w:hint="default"/>
           <w:sz w:val="28"/>
           <w:szCs w:val="28"/>
           <w:u w:val="none" w:color="cccccc"/>
@@ -1510,7 +1697,7 @@
       </w:r>
       <w:r>
         <w:rPr>
-          <w:rFonts w:ascii="Times"/>
+          <w:rFonts w:ascii="Times" w:hAnsi="Times"/>
           <w:sz w:val="24"/>
           <w:szCs w:val="24"/>
           <w:u w:val="none" w:color="cccccc"/>
@@ -1535,7 +1722,7 @@
       </w:pPr>
       <w:r>
         <w:rPr>
-          <w:rFonts w:ascii="Times"/>
+          <w:rFonts w:ascii="Times" w:hAnsi="Times"/>
           <w:sz w:val="28"/>
           <w:szCs w:val="28"/>
           <w:u w:val="single" w:color="cccccc"/>
@@ -1546,7 +1733,7 @@
       </w:r>
       <w:r>
         <w:rPr>
-          <w:rFonts w:hAnsi="Times" w:hint="default"/>
+          <w:rFonts w:ascii="Times" w:hAnsi="Times" w:hint="default"/>
           <w:sz w:val="28"/>
           <w:szCs w:val="28"/>
           <w:u w:color="cccccc"/>
@@ -1556,7 +1743,7 @@
       </w:r>
       <w:r>
         <w:rPr>
-          <w:rFonts w:ascii="Times"/>
+          <w:rFonts w:ascii="Times" w:hAnsi="Times"/>
           <w:sz w:val="24"/>
           <w:szCs w:val="24"/>
           <w:u w:color="cccccc"/>
@@ -1578,7 +1765,7 @@
       </w:pPr>
       <w:r>
         <w:rPr>
-          <w:rFonts w:ascii="Times"/>
+          <w:rFonts w:ascii="Times" w:hAnsi="Times"/>
           <w:sz w:val="28"/>
           <w:szCs w:val="28"/>
           <w:u w:val="single" w:color="cccccc"/>
@@ -1588,7 +1775,7 @@
       </w:r>
       <w:r>
         <w:rPr>
-          <w:rFonts w:hAnsi="Times" w:hint="default"/>
+          <w:rFonts w:ascii="Times" w:hAnsi="Times" w:hint="default"/>
           <w:sz w:val="28"/>
           <w:szCs w:val="28"/>
           <w:u w:color="cccccc"/>
@@ -1598,7 +1785,7 @@
       </w:r>
       <w:r>
         <w:rPr>
-          <w:rFonts w:ascii="Times"/>
+          <w:rFonts w:ascii="Times" w:hAnsi="Times"/>
           <w:sz w:val="24"/>
           <w:szCs w:val="24"/>
           <w:u w:color="cccccc"/>
@@ -1608,8 +1795,8 @@
       </w:r>
     </w:p>
     <w:sectPr>
-      <w:headerReference w:type="default" r:id="rId6"/>
-      <w:footerReference w:type="default" r:id="rId7"/>
+      <w:headerReference w:type="default" r:id="rId4"/>
+      <w:footerReference w:type="default" r:id="rId5"/>
       <w:pgSz w:w="12240" w:h="15840" w:orient="portrait"/>
       <w:pgMar w:top="1440" w:right="1440" w:bottom="1440" w:left="1440" w:header="720" w:footer="864"/>
       <w:bidi w:val="0"/>
@@ -1667,6 +1854,8 @@
     </w:rPrDefault>
     <w:pPrDefault>
       <w:pPr>
+        <w:keepNext w:val="0"/>
+        <w:keepLines w:val="0"/>
         <w:pageBreakBefore w:val="0"/>
         <w:framePr w:anchorLock="0" w:w="0" w:h="0" w:vSpace="0" w:hSpace="0" w:xAlign="left" w:y="0" w:hRule="exact" w:vAnchor="margin"/>
         <w:widowControl w:val="1"/>
@@ -1683,6 +1872,7 @@
           <w:between w:val="nil"/>
           <w:bar w:val="nil"/>
         </w:pBdr>
+        <w:shd w:val="clear" w:color="auto" w:fill="auto"/>
         <w:suppressAutoHyphens w:val="0"/>
         <w:spacing w:before="0" w:beforeAutospacing="0" w:after="0" w:afterAutospacing="0" w:line="240" w:lineRule="auto"/>
         <w:ind w:left="0" w:right="0" w:firstLine="0"/>
@@ -1755,7 +1945,7 @@
       <w:outlineLvl w:val="9"/>
     </w:pPr>
     <w:rPr>
-      <w:rFonts w:ascii="Helvetica" w:cs="Arial Unicode MS" w:hAnsi="Arial Unicode MS" w:eastAsia="Arial Unicode MS"/>
+      <w:rFonts w:ascii="Helvetica" w:cs="Arial Unicode MS" w:hAnsi="Helvetica" w:eastAsia="Arial Unicode MS"/>
       <w:b w:val="0"/>
       <w:bCs w:val="0"/>
       <w:i w:val="0"/>
@@ -1792,7 +1982,7 @@
       <w:outlineLvl w:val="9"/>
     </w:pPr>
     <w:rPr>
-      <w:rFonts w:ascii="Helvetica" w:cs="Arial Unicode MS" w:hAnsi="Arial Unicode MS" w:eastAsia="Arial Unicode MS"/>
+      <w:rFonts w:ascii="Helvetica" w:cs="Arial Unicode MS" w:hAnsi="Helvetica" w:eastAsia="Arial Unicode MS"/>
       <w:b w:val="0"/>
       <w:bCs w:val="0"/>
       <w:i w:val="0"/>
@@ -1877,53 +2067,8 @@
         <a:cs typeface="Helvetica"/>
       </a:minorFont>
     </a:fontScheme>
-    <a:fmtScheme name="Office">
+    <a:fmtScheme name="Blank">
       <a:fillStyleLst>
-        <a:solidFill>
-          <a:schemeClr val="phClr"/>
-        </a:solidFill>
-        <a:gradFill rotWithShape="1">
-          <a:gsLst>
-            <a:gs pos="0">
-              <a:schemeClr val="phClr">
-                <a:tint val="50000"/>
-                <a:satMod val="300000"/>
-              </a:schemeClr>
-            </a:gs>
-            <a:gs pos="35000">
-              <a:schemeClr val="phClr">
-                <a:tint val="37000"/>
-                <a:satMod val="300000"/>
-              </a:schemeClr>
-            </a:gs>
-            <a:gs pos="100000">
-              <a:schemeClr val="phClr">
-                <a:tint val="15000"/>
-                <a:satMod val="350000"/>
-              </a:schemeClr>
-            </a:gs>
-          </a:gsLst>
-          <a:lin ang="16200000" scaled="1"/>
-        </a:gradFill>
-        <a:gradFill rotWithShape="1">
-          <a:gsLst>
-            <a:gs pos="0">
-              <a:schemeClr val="phClr">
-                <a:tint val="100000"/>
-                <a:shade val="100000"/>
-                <a:satMod val="129999"/>
-              </a:schemeClr>
-            </a:gs>
-            <a:gs pos="100000">
-              <a:schemeClr val="phClr">
-                <a:tint val="50000"/>
-                <a:shade val="100000"/>
-                <a:satMod val="350000"/>
-              </a:schemeClr>
-            </a:gs>
-          </a:gsLst>
-          <a:lin ang="16200000" scaled="0"/>
-        </a:gradFill>
         <a:solidFill>
           <a:schemeClr val="phClr"/>
         </a:solidFill>
@@ -1992,27 +2137,6 @@
           </a:solidFill>
           <a:prstDash val="solid"/>
         </a:ln>
-        <a:ln w="9525" cap="flat" cmpd="sng" algn="ctr">
-          <a:solidFill>
-            <a:schemeClr val="phClr">
-              <a:shade val="95000"/>
-              <a:satMod val="104999"/>
-            </a:schemeClr>
-          </a:solidFill>
-          <a:prstDash val="solid"/>
-        </a:ln>
-        <a:ln w="25400" cap="flat" cmpd="sng" algn="ctr">
-          <a:solidFill>
-            <a:schemeClr val="phClr"/>
-          </a:solidFill>
-          <a:prstDash val="solid"/>
-        </a:ln>
-        <a:ln w="38100" cap="flat" cmpd="sng" algn="ctr">
-          <a:solidFill>
-            <a:schemeClr val="phClr"/>
-          </a:solidFill>
-          <a:prstDash val="solid"/>
-        </a:ln>
       </a:lnStyleLst>
       <a:effectStyleLst>
         <a:effectStyle>
@@ -2042,83 +2166,8 @@
             </a:outerShdw>
           </a:effectLst>
         </a:effectStyle>
-        <a:effectStyle>
-          <a:effectLst>
-            <a:outerShdw sx="100000" sy="100000" kx="0" ky="0" algn="b" rotWithShape="0" blurRad="40000" dist="20000" dir="5400000">
-              <a:srgbClr val="000000">
-                <a:alpha val="38000"/>
-              </a:srgbClr>
-            </a:outerShdw>
-          </a:effectLst>
-        </a:effectStyle>
-        <a:effectStyle>
-          <a:effectLst>
-            <a:outerShdw sx="100000" sy="100000" kx="0" ky="0" algn="b" rotWithShape="0" blurRad="40000" dist="23000" dir="5400000">
-              <a:srgbClr val="000000">
-                <a:alpha val="35000"/>
-              </a:srgbClr>
-            </a:outerShdw>
-          </a:effectLst>
-        </a:effectStyle>
-        <a:effectStyle>
-          <a:effectLst>
-            <a:outerShdw sx="100000" sy="100000" kx="0" ky="0" algn="b" rotWithShape="0" blurRad="40000" dist="23000" dir="5400000">
-              <a:srgbClr val="000000">
-                <a:alpha val="35000"/>
-              </a:srgbClr>
-            </a:outerShdw>
-          </a:effectLst>
-        </a:effectStyle>
       </a:effectStyleLst>
       <a:bgFillStyleLst>
-        <a:solidFill>
-          <a:schemeClr val="phClr"/>
-        </a:solidFill>
-        <a:gradFill rotWithShape="1">
-          <a:gsLst>
-            <a:gs pos="0">
-              <a:schemeClr val="phClr">
-                <a:tint val="40000"/>
-                <a:satMod val="350000"/>
-              </a:schemeClr>
-            </a:gs>
-            <a:gs pos="40000">
-              <a:schemeClr val="phClr">
-                <a:tint val="45000"/>
-                <a:shade val="99000"/>
-                <a:satMod val="350000"/>
-              </a:schemeClr>
-            </a:gs>
-            <a:gs pos="100000">
-              <a:schemeClr val="phClr">
-                <a:shade val="20000"/>
-                <a:satMod val="255000"/>
-              </a:schemeClr>
-            </a:gs>
-          </a:gsLst>
-          <a:path path="circle">
-            <a:fillToRect l="50000" t="-80000" r="50000" b="180000"/>
-          </a:path>
-        </a:gradFill>
-        <a:gradFill rotWithShape="1">
-          <a:gsLst>
-            <a:gs pos="0">
-              <a:schemeClr val="phClr">
-                <a:tint val="80000"/>
-                <a:satMod val="300000"/>
-              </a:schemeClr>
-            </a:gs>
-            <a:gs pos="100000">
-              <a:schemeClr val="phClr">
-                <a:shade val="30000"/>
-                <a:satMod val="200000"/>
-              </a:schemeClr>
-            </a:gs>
-          </a:gsLst>
-          <a:path path="circle">
-            <a:fillToRect l="50000" t="50000" r="50000" b="50000"/>
-          </a:path>
-        </a:gradFill>
         <a:solidFill>
           <a:schemeClr val="phClr"/>
         </a:solidFill>
@@ -2189,12 +2238,13 @@
             </a:srgbClr>
           </a:outerShdw>
         </a:effectLst>
+        <a:sp3d/>
       </a:spPr>
       <a:bodyPr rot="0" spcFirstLastPara="1" vertOverflow="overflow" horzOverflow="overflow" vert="horz" wrap="square" lIns="50800" tIns="50800" rIns="50800" bIns="50800" numCol="1" spcCol="38100" rtlCol="0" anchor="ctr" upright="0">
         <a:spAutoFit/>
       </a:bodyPr>
       <a:lstStyle>
-        <a:defPPr marL="0" marR="0" indent="0" algn="ctr" defTabSz="457200" rtl="0" fontAlgn="auto" latinLnBrk="1" hangingPunct="0">
+        <a:defPPr marL="0" marR="0" indent="0" algn="ctr" defTabSz="457200" rtl="0" fontAlgn="auto" latinLnBrk="0" hangingPunct="0">
           <a:lnSpc>
             <a:spcPct val="100000"/>
           </a:lnSpc>
@@ -2483,6 +2533,7 @@
           <a:miter lim="400000"/>
         </a:ln>
         <a:effectLst/>
+        <a:sp3d/>
       </a:spPr>
       <a:bodyPr rot="0" spcFirstLastPara="1" vertOverflow="overflow" horzOverflow="overflow" vert="horz" wrap="square" lIns="91439" tIns="45719" rIns="91439" bIns="45719" numCol="1" spcCol="38100" rtlCol="0" anchor="t" upright="0">
         <a:noAutofit/>
@@ -2764,12 +2815,13 @@
           <a:miter lim="400000"/>
         </a:ln>
         <a:effectLst/>
+        <a:sp3d/>
       </a:spPr>
       <a:bodyPr rot="0" spcFirstLastPara="1" vertOverflow="overflow" horzOverflow="overflow" vert="horz" wrap="square" lIns="50800" tIns="50800" rIns="50800" bIns="50800" numCol="1" spcCol="38100" rtlCol="0" anchor="t" upright="0">
         <a:spAutoFit/>
       </a:bodyPr>
       <a:lstStyle>
-        <a:defPPr marL="0" marR="0" indent="0" algn="l" defTabSz="457200" rtl="0" fontAlgn="auto" latinLnBrk="1" hangingPunct="0">
+        <a:defPPr marL="0" marR="0" indent="0" algn="l" defTabSz="457200" rtl="0" fontAlgn="auto" latinLnBrk="0" hangingPunct="0">
           <a:lnSpc>
             <a:spcPct val="100000"/>
           </a:lnSpc>

</xml_diff>